<commit_message>
Update Design Document Specification.docx
</commit_message>
<xml_diff>
--- a/Design Document Specification.docx
+++ b/Design Document Specification.docx
@@ -1325,7 +1325,66 @@
               <w:sz w:val="28"/>
               <w:szCs w:val="28"/>
             </w:rPr>
-            <w:t>3.1 DESCRIPTION AND CONSTRAINTS</w:t>
+            <w:t>3.2</w:t>
+          </w:r>
+          <w:r>
+            <w:rPr>
+              <w:sz w:val="28"/>
+              <w:szCs w:val="28"/>
+            </w:rPr>
+            <w:t xml:space="preserve"> DESCRIPTION </w:t>
+          </w:r>
+          <w:r>
+            <w:rPr>
+              <w:sz w:val="28"/>
+              <w:szCs w:val="28"/>
+            </w:rPr>
+            <w:ptab w:relativeTo="margin" w:alignment="right" w:leader="dot"/>
+          </w:r>
+          <w:r>
+            <w:rPr>
+              <w:sz w:val="28"/>
+              <w:szCs w:val="28"/>
+            </w:rPr>
+            <w:t>2</w:t>
+          </w:r>
+        </w:p>
+        <w:p>
+          <w:pPr>
+            <w:pStyle w:val="TOC3"/>
+            <w:ind w:left="446"/>
+            <w:rPr>
+              <w:sz w:val="28"/>
+              <w:szCs w:val="28"/>
+            </w:rPr>
+          </w:pPr>
+          <w:r>
+            <w:rPr>
+              <w:sz w:val="28"/>
+              <w:szCs w:val="28"/>
+            </w:rPr>
+            <w:t>3.3</w:t>
+          </w:r>
+          <w:r>
+            <w:rPr>
+              <w:sz w:val="28"/>
+              <w:szCs w:val="28"/>
+            </w:rPr>
+            <w:t xml:space="preserve"> </w:t>
+          </w:r>
+          <w:r>
+            <w:rPr>
+              <w:sz w:val="28"/>
+              <w:szCs w:val="28"/>
+            </w:rPr>
+            <w:t>CONSTRAINTS</w:t>
+          </w:r>
+          <w:r>
+            <w:rPr>
+              <w:sz w:val="28"/>
+              <w:szCs w:val="28"/>
+            </w:rPr>
+            <w:t xml:space="preserve"> </w:t>
           </w:r>
           <w:r>
             <w:rPr>
@@ -1877,18 +1936,1273 @@
         <w:ind w:left="567"/>
       </w:pPr>
       <w:r>
-        <w:t>3.2 Describtion and constraints</w:t>
+        <w:t>3.2 Describtion</w:t>
       </w:r>
+    </w:p>
+    <w:tbl>
+      <w:tblPr>
+        <w:tblStyle w:val="GridTable4-Accent5"/>
+        <w:tblpPr w:leftFromText="180" w:rightFromText="180" w:vertAnchor="text" w:horzAnchor="margin" w:tblpY="36"/>
+        <w:tblW w:w="10768" w:type="dxa"/>
+        <w:tblLook w:val="04A0" w:firstRow="1" w:lastRow="0" w:firstColumn="1" w:lastColumn="0" w:noHBand="0" w:noVBand="1"/>
+      </w:tblPr>
+      <w:tblGrid>
+        <w:gridCol w:w="2547"/>
+        <w:gridCol w:w="8221"/>
+      </w:tblGrid>
+      <w:tr>
+        <w:trPr>
+          <w:cnfStyle w:val="100000000000" w:firstRow="1" w:lastRow="0" w:firstColumn="0" w:lastColumn="0" w:oddVBand="0" w:evenVBand="0" w:oddHBand="0" w:evenHBand="0" w:firstRowFirstColumn="0" w:firstRowLastColumn="0" w:lastRowFirstColumn="0" w:lastRowLastColumn="0"/>
+          <w:trHeight w:val="203"/>
+        </w:trPr>
+        <w:tc>
+          <w:tcPr>
+            <w:cnfStyle w:val="001000000000" w:firstRow="0" w:lastRow="0" w:firstColumn="1" w:lastColumn="0" w:oddVBand="0" w:evenVBand="0" w:oddHBand="0" w:evenHBand="0" w:firstRowFirstColumn="0" w:firstRowLastColumn="0" w:lastRowFirstColumn="0" w:lastRowLastColumn="0"/>
+            <w:tcW w:w="2547" w:type="dxa"/>
+          </w:tcPr>
+          <w:p>
+            <w:pPr>
+              <w:tabs>
+                <w:tab w:val="left" w:pos="690"/>
+                <w:tab w:val="center" w:pos="1165"/>
+              </w:tabs>
+              <w:rPr>
+                <w:color w:val="000000" w:themeColor="text1"/>
+              </w:rPr>
+            </w:pPr>
+            <w:r>
+              <w:rPr>
+                <w:color w:val="000000" w:themeColor="text1"/>
+              </w:rPr>
+              <w:tab/>
+            </w:r>
+            <w:r>
+              <w:rPr>
+                <w:color w:val="000000" w:themeColor="text1"/>
+              </w:rPr>
+              <w:tab/>
+            </w:r>
+            <w:r>
+              <w:rPr>
+                <w:color w:val="000000" w:themeColor="text1"/>
+              </w:rPr>
+              <w:t>ID</w:t>
+            </w:r>
+          </w:p>
+        </w:tc>
+        <w:tc>
+          <w:tcPr>
+            <w:tcW w:w="8221" w:type="dxa"/>
+          </w:tcPr>
+          <w:p>
+            <w:pPr>
+              <w:jc w:val="center"/>
+              <w:cnfStyle w:val="100000000000" w:firstRow="1" w:lastRow="0" w:firstColumn="0" w:lastColumn="0" w:oddVBand="0" w:evenVBand="0" w:oddHBand="0" w:evenHBand="0" w:firstRowFirstColumn="0" w:firstRowLastColumn="0" w:lastRowFirstColumn="0" w:lastRowLastColumn="0"/>
+              <w:rPr>
+                <w:color w:val="000000" w:themeColor="text1"/>
+              </w:rPr>
+            </w:pPr>
+            <w:r>
+              <w:rPr>
+                <w:color w:val="000000" w:themeColor="text1"/>
+              </w:rPr>
+              <w:t>Description</w:t>
+            </w:r>
+          </w:p>
+        </w:tc>
+      </w:tr>
+      <w:tr>
+        <w:trPr>
+          <w:cnfStyle w:val="000000100000" w:firstRow="0" w:lastRow="0" w:firstColumn="0" w:lastColumn="0" w:oddVBand="0" w:evenVBand="0" w:oddHBand="1" w:evenHBand="0" w:firstRowFirstColumn="0" w:firstRowLastColumn="0" w:lastRowFirstColumn="0" w:lastRowLastColumn="0"/>
+        </w:trPr>
+        <w:tc>
+          <w:tcPr>
+            <w:cnfStyle w:val="001000000000" w:firstRow="0" w:lastRow="0" w:firstColumn="1" w:lastColumn="0" w:oddVBand="0" w:evenVBand="0" w:oddHBand="0" w:evenHBand="0" w:firstRowFirstColumn="0" w:firstRowLastColumn="0" w:lastRowFirstColumn="0" w:lastRowLastColumn="0"/>
+            <w:tcW w:w="2547" w:type="dxa"/>
+          </w:tcPr>
+          <w:p>
+            <w:pPr>
+              <w:rPr>
+                <w:b w:val="0"/>
+                <w:bCs w:val="0"/>
+                <w:color w:val="000000" w:themeColor="text1"/>
+              </w:rPr>
+            </w:pPr>
+            <w:r>
+              <w:rPr>
+                <w:b w:val="0"/>
+                <w:bCs w:val="0"/>
+                <w:color w:val="000000" w:themeColor="text1"/>
+              </w:rPr>
+              <w:t>TAWA_WF</w:t>
+            </w:r>
+            <w:r>
+              <w:rPr>
+                <w:b w:val="0"/>
+                <w:bCs w:val="0"/>
+                <w:color w:val="000000" w:themeColor="text1"/>
+              </w:rPr>
+              <w:t>_</w:t>
+            </w:r>
+            <w:r>
+              <w:rPr>
+                <w:b w:val="0"/>
+                <w:bCs w:val="0"/>
+                <w:color w:val="000000" w:themeColor="text1"/>
+              </w:rPr>
+              <w:t>01</w:t>
+            </w:r>
+          </w:p>
+        </w:tc>
+        <w:tc>
+          <w:tcPr>
+            <w:tcW w:w="8221" w:type="dxa"/>
+          </w:tcPr>
+          <w:p>
+            <w:pPr>
+              <w:cnfStyle w:val="000000100000" w:firstRow="0" w:lastRow="0" w:firstColumn="0" w:lastColumn="0" w:oddVBand="0" w:evenVBand="0" w:oddHBand="1" w:evenHBand="0" w:firstRowFirstColumn="0" w:firstRowLastColumn="0" w:lastRowFirstColumn="0" w:lastRowLastColumn="0"/>
+              <w:rPr>
+                <w:color w:val="000000" w:themeColor="text1"/>
+              </w:rPr>
+            </w:pPr>
+            <w:r>
+              <w:rPr>
+                <w:color w:val="000000" w:themeColor="text1"/>
+              </w:rPr>
+              <w:t>This is the Signup page, where users and admin can register to TAWA.</w:t>
+            </w:r>
+          </w:p>
+        </w:tc>
+      </w:tr>
+      <w:tr>
+        <w:tc>
+          <w:tcPr>
+            <w:cnfStyle w:val="001000000000" w:firstRow="0" w:lastRow="0" w:firstColumn="1" w:lastColumn="0" w:oddVBand="0" w:evenVBand="0" w:oddHBand="0" w:evenHBand="0" w:firstRowFirstColumn="0" w:firstRowLastColumn="0" w:lastRowFirstColumn="0" w:lastRowLastColumn="0"/>
+            <w:tcW w:w="2547" w:type="dxa"/>
+          </w:tcPr>
+          <w:p>
+            <w:pPr>
+              <w:rPr>
+                <w:b w:val="0"/>
+                <w:bCs w:val="0"/>
+                <w:color w:val="000000" w:themeColor="text1"/>
+              </w:rPr>
+            </w:pPr>
+            <w:r>
+              <w:rPr>
+                <w:b w:val="0"/>
+                <w:bCs w:val="0"/>
+                <w:color w:val="000000" w:themeColor="text1"/>
+              </w:rPr>
+              <w:t>TAWA_WF_02</w:t>
+            </w:r>
+          </w:p>
+        </w:tc>
+        <w:tc>
+          <w:tcPr>
+            <w:tcW w:w="8221" w:type="dxa"/>
+          </w:tcPr>
+          <w:p>
+            <w:pPr>
+              <w:cnfStyle w:val="000000000000" w:firstRow="0" w:lastRow="0" w:firstColumn="0" w:lastColumn="0" w:oddVBand="0" w:evenVBand="0" w:oddHBand="0" w:evenHBand="0" w:firstRowFirstColumn="0" w:firstRowLastColumn="0" w:lastRowFirstColumn="0" w:lastRowLastColumn="0"/>
+              <w:rPr>
+                <w:color w:val="000000" w:themeColor="text1"/>
+              </w:rPr>
+            </w:pPr>
+            <w:r>
+              <w:rPr>
+                <w:color w:val="000000" w:themeColor="text1"/>
+              </w:rPr>
+              <w:t>This is the Login Page, where users and admins can login to TAWA.</w:t>
+            </w:r>
+          </w:p>
+        </w:tc>
+      </w:tr>
+      <w:tr>
+        <w:trPr>
+          <w:cnfStyle w:val="000000100000" w:firstRow="0" w:lastRow="0" w:firstColumn="0" w:lastColumn="0" w:oddVBand="0" w:evenVBand="0" w:oddHBand="1" w:evenHBand="0" w:firstRowFirstColumn="0" w:firstRowLastColumn="0" w:lastRowFirstColumn="0" w:lastRowLastColumn="0"/>
+        </w:trPr>
+        <w:tc>
+          <w:tcPr>
+            <w:cnfStyle w:val="001000000000" w:firstRow="0" w:lastRow="0" w:firstColumn="1" w:lastColumn="0" w:oddVBand="0" w:evenVBand="0" w:oddHBand="0" w:evenHBand="0" w:firstRowFirstColumn="0" w:firstRowLastColumn="0" w:lastRowFirstColumn="0" w:lastRowLastColumn="0"/>
+            <w:tcW w:w="2547" w:type="dxa"/>
+          </w:tcPr>
+          <w:p>
+            <w:pPr>
+              <w:rPr>
+                <w:b w:val="0"/>
+                <w:bCs w:val="0"/>
+                <w:color w:val="000000" w:themeColor="text1"/>
+              </w:rPr>
+            </w:pPr>
+            <w:r>
+              <w:rPr>
+                <w:b w:val="0"/>
+                <w:bCs w:val="0"/>
+                <w:color w:val="000000" w:themeColor="text1"/>
+              </w:rPr>
+              <w:t>TAWA_WF_03</w:t>
+            </w:r>
+          </w:p>
+        </w:tc>
+        <w:tc>
+          <w:tcPr>
+            <w:tcW w:w="8221" w:type="dxa"/>
+          </w:tcPr>
+          <w:p>
+            <w:pPr>
+              <w:cnfStyle w:val="000000100000" w:firstRow="0" w:lastRow="0" w:firstColumn="0" w:lastColumn="0" w:oddVBand="0" w:evenVBand="0" w:oddHBand="1" w:evenHBand="0" w:firstRowFirstColumn="0" w:firstRowLastColumn="0" w:lastRowFirstColumn="0" w:lastRowLastColumn="0"/>
+              <w:rPr>
+                <w:color w:val="000000" w:themeColor="text1"/>
+              </w:rPr>
+            </w:pPr>
+            <w:r>
+              <w:rPr>
+                <w:color w:val="000000" w:themeColor="text1"/>
+              </w:rPr>
+              <w:t>This is the Home Page, where users will be redirected to after logging in and users will land on a gallery photo shows the top traveler destination.</w:t>
+            </w:r>
+          </w:p>
+        </w:tc>
+      </w:tr>
+      <w:tr>
+        <w:tc>
+          <w:tcPr>
+            <w:cnfStyle w:val="001000000000" w:firstRow="0" w:lastRow="0" w:firstColumn="1" w:lastColumn="0" w:oddVBand="0" w:evenVBand="0" w:oddHBand="0" w:evenHBand="0" w:firstRowFirstColumn="0" w:firstRowLastColumn="0" w:lastRowFirstColumn="0" w:lastRowLastColumn="0"/>
+            <w:tcW w:w="2547" w:type="dxa"/>
+          </w:tcPr>
+          <w:p>
+            <w:pPr>
+              <w:rPr>
+                <w:b w:val="0"/>
+                <w:bCs w:val="0"/>
+                <w:color w:val="000000" w:themeColor="text1"/>
+              </w:rPr>
+            </w:pPr>
+            <w:r>
+              <w:rPr>
+                <w:b w:val="0"/>
+                <w:bCs w:val="0"/>
+                <w:color w:val="000000" w:themeColor="text1"/>
+              </w:rPr>
+              <w:t>TAWA_WF_04</w:t>
+            </w:r>
+          </w:p>
+        </w:tc>
+        <w:tc>
+          <w:tcPr>
+            <w:tcW w:w="8221" w:type="dxa"/>
+          </w:tcPr>
+          <w:p>
+            <w:pPr>
+              <w:cnfStyle w:val="000000000000" w:firstRow="0" w:lastRow="0" w:firstColumn="0" w:lastColumn="0" w:oddVBand="0" w:evenVBand="0" w:oddHBand="0" w:evenHBand="0" w:firstRowFirstColumn="0" w:firstRowLastColumn="0" w:lastRowFirstColumn="0" w:lastRowLastColumn="0"/>
+              <w:rPr>
+                <w:color w:val="000000" w:themeColor="text1"/>
+              </w:rPr>
+            </w:pPr>
+            <w:r>
+              <w:rPr>
+                <w:color w:val="000000" w:themeColor="text1"/>
+              </w:rPr>
+              <w:t xml:space="preserve">This is </w:t>
+            </w:r>
+            <w:r>
+              <w:rPr>
+                <w:color w:val="000000" w:themeColor="text1"/>
+              </w:rPr>
+              <w:t xml:space="preserve">the Journey Detailed page, where the user will find all information about the place he chose </w:t>
+            </w:r>
+            <w:r>
+              <w:rPr>
+                <w:color w:val="000000" w:themeColor="text1"/>
+              </w:rPr>
+              <w:t>…</w:t>
+            </w:r>
+          </w:p>
+        </w:tc>
+      </w:tr>
+      <w:tr>
+        <w:trPr>
+          <w:cnfStyle w:val="000000100000" w:firstRow="0" w:lastRow="0" w:firstColumn="0" w:lastColumn="0" w:oddVBand="0" w:evenVBand="0" w:oddHBand="1" w:evenHBand="0" w:firstRowFirstColumn="0" w:firstRowLastColumn="0" w:lastRowFirstColumn="0" w:lastRowLastColumn="0"/>
+        </w:trPr>
+        <w:tc>
+          <w:tcPr>
+            <w:cnfStyle w:val="001000000000" w:firstRow="0" w:lastRow="0" w:firstColumn="1" w:lastColumn="0" w:oddVBand="0" w:evenVBand="0" w:oddHBand="0" w:evenHBand="0" w:firstRowFirstColumn="0" w:firstRowLastColumn="0" w:lastRowFirstColumn="0" w:lastRowLastColumn="0"/>
+            <w:tcW w:w="2547" w:type="dxa"/>
+          </w:tcPr>
+          <w:p>
+            <w:pPr>
+              <w:rPr>
+                <w:b w:val="0"/>
+                <w:bCs w:val="0"/>
+                <w:color w:val="000000" w:themeColor="text1"/>
+              </w:rPr>
+            </w:pPr>
+            <w:r>
+              <w:rPr>
+                <w:b w:val="0"/>
+                <w:bCs w:val="0"/>
+                <w:color w:val="000000" w:themeColor="text1"/>
+              </w:rPr>
+              <w:t>TAWA_WF_05</w:t>
+            </w:r>
+          </w:p>
+        </w:tc>
+        <w:tc>
+          <w:tcPr>
+            <w:tcW w:w="8221" w:type="dxa"/>
+          </w:tcPr>
+          <w:p>
+            <w:pPr>
+              <w:cnfStyle w:val="000000100000" w:firstRow="0" w:lastRow="0" w:firstColumn="0" w:lastColumn="0" w:oddVBand="0" w:evenVBand="0" w:oddHBand="1" w:evenHBand="0" w:firstRowFirstColumn="0" w:firstRowLastColumn="0" w:lastRowFirstColumn="0" w:lastRowLastColumn="0"/>
+              <w:rPr>
+                <w:color w:val="000000" w:themeColor="text1"/>
+              </w:rPr>
+            </w:pPr>
+            <w:r>
+              <w:rPr>
+                <w:color w:val="000000" w:themeColor="text1"/>
+              </w:rPr>
+              <w:t>This is the booking page, where users can book their flights.</w:t>
+            </w:r>
+          </w:p>
+        </w:tc>
+      </w:tr>
+      <w:tr>
+        <w:tc>
+          <w:tcPr>
+            <w:cnfStyle w:val="001000000000" w:firstRow="0" w:lastRow="0" w:firstColumn="1" w:lastColumn="0" w:oddVBand="0" w:evenVBand="0" w:oddHBand="0" w:evenHBand="0" w:firstRowFirstColumn="0" w:firstRowLastColumn="0" w:lastRowFirstColumn="0" w:lastRowLastColumn="0"/>
+            <w:tcW w:w="2547" w:type="dxa"/>
+          </w:tcPr>
+          <w:p>
+            <w:pPr>
+              <w:rPr>
+                <w:b w:val="0"/>
+                <w:bCs w:val="0"/>
+                <w:color w:val="000000" w:themeColor="text1"/>
+              </w:rPr>
+            </w:pPr>
+            <w:r>
+              <w:rPr>
+                <w:b w:val="0"/>
+                <w:bCs w:val="0"/>
+                <w:color w:val="000000" w:themeColor="text1"/>
+              </w:rPr>
+              <w:t>TAWA_WF_06</w:t>
+            </w:r>
+          </w:p>
+        </w:tc>
+        <w:tc>
+          <w:tcPr>
+            <w:tcW w:w="8221" w:type="dxa"/>
+          </w:tcPr>
+          <w:p>
+            <w:pPr>
+              <w:cnfStyle w:val="000000000000" w:firstRow="0" w:lastRow="0" w:firstColumn="0" w:lastColumn="0" w:oddVBand="0" w:evenVBand="0" w:oddHBand="0" w:evenHBand="0" w:firstRowFirstColumn="0" w:firstRowLastColumn="0" w:lastRowFirstColumn="0" w:lastRowLastColumn="0"/>
+              <w:rPr>
+                <w:color w:val="000000" w:themeColor="text1"/>
+              </w:rPr>
+            </w:pPr>
+            <w:r>
+              <w:rPr>
+                <w:color w:val="000000" w:themeColor="text1"/>
+              </w:rPr>
+              <w:t>This is the feedback and rating page, where the user can write down his feedback and rate the journey to be shared with other travelers.</w:t>
+            </w:r>
+          </w:p>
+        </w:tc>
+      </w:tr>
+      <w:tr>
+        <w:trPr>
+          <w:cnfStyle w:val="000000100000" w:firstRow="0" w:lastRow="0" w:firstColumn="0" w:lastColumn="0" w:oddVBand="0" w:evenVBand="0" w:oddHBand="1" w:evenHBand="0" w:firstRowFirstColumn="0" w:firstRowLastColumn="0" w:lastRowFirstColumn="0" w:lastRowLastColumn="0"/>
+        </w:trPr>
+        <w:tc>
+          <w:tcPr>
+            <w:cnfStyle w:val="001000000000" w:firstRow="0" w:lastRow="0" w:firstColumn="1" w:lastColumn="0" w:oddVBand="0" w:evenVBand="0" w:oddHBand="0" w:evenHBand="0" w:firstRowFirstColumn="0" w:firstRowLastColumn="0" w:lastRowFirstColumn="0" w:lastRowLastColumn="0"/>
+            <w:tcW w:w="2547" w:type="dxa"/>
+          </w:tcPr>
+          <w:p>
+            <w:pPr>
+              <w:rPr>
+                <w:b w:val="0"/>
+                <w:bCs w:val="0"/>
+                <w:color w:val="000000" w:themeColor="text1"/>
+              </w:rPr>
+            </w:pPr>
+            <w:r>
+              <w:rPr>
+                <w:b w:val="0"/>
+                <w:bCs w:val="0"/>
+                <w:color w:val="000000" w:themeColor="text1"/>
+              </w:rPr>
+              <w:t>TAWA_WF_07</w:t>
+            </w:r>
+          </w:p>
+        </w:tc>
+        <w:tc>
+          <w:tcPr>
+            <w:tcW w:w="8221" w:type="dxa"/>
+          </w:tcPr>
+          <w:p>
+            <w:pPr>
+              <w:cnfStyle w:val="000000100000" w:firstRow="0" w:lastRow="0" w:firstColumn="0" w:lastColumn="0" w:oddVBand="0" w:evenVBand="0" w:oddHBand="1" w:evenHBand="0" w:firstRowFirstColumn="0" w:firstRowLastColumn="0" w:lastRowFirstColumn="0" w:lastRowLastColumn="0"/>
+              <w:rPr>
+                <w:color w:val="000000" w:themeColor="text1"/>
+              </w:rPr>
+            </w:pPr>
+            <w:r>
+              <w:rPr>
+                <w:color w:val="000000" w:themeColor="text1"/>
+              </w:rPr>
+              <w:t>This is the admin control page, where the admin can make his actions (add / delete users).</w:t>
+            </w:r>
+          </w:p>
+        </w:tc>
+      </w:tr>
+    </w:tbl>
+    <w:p>
+      <w:pPr>
+        <w:ind w:left="709"/>
+        <w:rPr>
+          <w:color w:val="000000" w:themeColor="text1"/>
+        </w:rPr>
+      </w:pPr>
     </w:p>
     <w:p>
       <w:pPr>
         <w:ind w:left="709"/>
         <w:rPr>
-          <w:color w:val="20394D" w:themeColor="background2" w:themeShade="40"/>
+          <w:color w:val="000000" w:themeColor="text1"/>
         </w:rPr>
       </w:pPr>
-      <w:bookmarkStart w:id="0" w:name="_GoBack"/>
-      <w:bookmarkEnd w:id="0"/>
+    </w:p>
+    <w:p>
+      <w:pPr>
+        <w:ind w:left="709"/>
+        <w:rPr>
+          <w:color w:val="000000" w:themeColor="text1"/>
+        </w:rPr>
+      </w:pPr>
+    </w:p>
+    <w:p>
+      <w:pPr>
+        <w:ind w:left="709"/>
+        <w:rPr>
+          <w:color w:val="000000" w:themeColor="text1"/>
+        </w:rPr>
+      </w:pPr>
+    </w:p>
+    <w:p>
+      <w:pPr>
+        <w:ind w:left="709"/>
+        <w:rPr>
+          <w:color w:val="000000" w:themeColor="text1"/>
+        </w:rPr>
+      </w:pPr>
+    </w:p>
+    <w:p>
+      <w:pPr>
+        <w:ind w:left="709"/>
+        <w:rPr>
+          <w:color w:val="000000" w:themeColor="text1"/>
+        </w:rPr>
+      </w:pPr>
+    </w:p>
+    <w:p>
+      <w:pPr>
+        <w:ind w:left="709"/>
+        <w:rPr>
+          <w:color w:val="000000" w:themeColor="text1"/>
+        </w:rPr>
+      </w:pPr>
+    </w:p>
+    <w:p>
+      <w:pPr>
+        <w:ind w:left="709"/>
+        <w:rPr>
+          <w:color w:val="000000" w:themeColor="text1"/>
+        </w:rPr>
+      </w:pPr>
+    </w:p>
+    <w:p>
+      <w:pPr>
+        <w:pStyle w:val="Subtitle"/>
+        <w:rPr>
+          <w:rFonts w:asciiTheme="majorBidi" w:hAnsiTheme="majorBidi"/>
+          <w:caps w:val="0"/>
+          <w:spacing w:val="0"/>
+          <w:sz w:val="28"/>
+          <w:szCs w:val="20"/>
+          <w:u w:val="none"/>
+        </w:rPr>
+      </w:pPr>
+    </w:p>
+    <w:p>
+      <w:pPr>
+        <w:pStyle w:val="Subtitle"/>
+      </w:pPr>
+      <w:r>
+        <w:lastRenderedPageBreak/>
+        <w:t>3.3 CONSTRAINTS</w:t>
+      </w:r>
+    </w:p>
+    <w:tbl>
+      <w:tblPr>
+        <w:tblStyle w:val="GridTable4-Accent5"/>
+        <w:tblW w:w="10627" w:type="dxa"/>
+        <w:tblLook w:val="04A0" w:firstRow="1" w:lastRow="0" w:firstColumn="1" w:lastColumn="0" w:noHBand="0" w:noVBand="1"/>
+      </w:tblPr>
+      <w:tblGrid>
+        <w:gridCol w:w="2122"/>
+        <w:gridCol w:w="2551"/>
+        <w:gridCol w:w="5954"/>
+      </w:tblGrid>
+      <w:tr>
+        <w:trPr>
+          <w:cnfStyle w:val="100000000000" w:firstRow="1" w:lastRow="0" w:firstColumn="0" w:lastColumn="0" w:oddVBand="0" w:evenVBand="0" w:oddHBand="0" w:evenHBand="0" w:firstRowFirstColumn="0" w:firstRowLastColumn="0" w:lastRowFirstColumn="0" w:lastRowLastColumn="0"/>
+          <w:trHeight w:val="320"/>
+        </w:trPr>
+        <w:tc>
+          <w:tcPr>
+            <w:cnfStyle w:val="001000000000" w:firstRow="0" w:lastRow="0" w:firstColumn="1" w:lastColumn="0" w:oddVBand="0" w:evenVBand="0" w:oddHBand="0" w:evenHBand="0" w:firstRowFirstColumn="0" w:firstRowLastColumn="0" w:lastRowFirstColumn="0" w:lastRowLastColumn="0"/>
+            <w:tcW w:w="2122" w:type="dxa"/>
+          </w:tcPr>
+          <w:p>
+            <w:pPr>
+              <w:tabs>
+                <w:tab w:val="left" w:pos="690"/>
+                <w:tab w:val="center" w:pos="1165"/>
+              </w:tabs>
+              <w:jc w:val="center"/>
+              <w:rPr>
+                <w:color w:val="000000" w:themeColor="text1"/>
+              </w:rPr>
+            </w:pPr>
+            <w:r>
+              <w:rPr>
+                <w:color w:val="000000" w:themeColor="text1"/>
+              </w:rPr>
+              <w:t>I</w:t>
+            </w:r>
+            <w:r>
+              <w:rPr>
+                <w:color w:val="000000" w:themeColor="text1"/>
+              </w:rPr>
+              <w:t>D</w:t>
+            </w:r>
+          </w:p>
+        </w:tc>
+        <w:tc>
+          <w:tcPr>
+            <w:tcW w:w="2551" w:type="dxa"/>
+          </w:tcPr>
+          <w:p>
+            <w:pPr>
+              <w:tabs>
+                <w:tab w:val="left" w:pos="690"/>
+                <w:tab w:val="center" w:pos="1165"/>
+              </w:tabs>
+              <w:jc w:val="center"/>
+              <w:cnfStyle w:val="100000000000" w:firstRow="1" w:lastRow="0" w:firstColumn="0" w:lastColumn="0" w:oddVBand="0" w:evenVBand="0" w:oddHBand="0" w:evenHBand="0" w:firstRowFirstColumn="0" w:firstRowLastColumn="0" w:lastRowFirstColumn="0" w:lastRowLastColumn="0"/>
+              <w:rPr>
+                <w:color w:val="000000" w:themeColor="text1"/>
+              </w:rPr>
+            </w:pPr>
+            <w:r>
+              <w:rPr>
+                <w:color w:val="000000" w:themeColor="text1"/>
+              </w:rPr>
+              <w:t>F</w:t>
+            </w:r>
+            <w:r>
+              <w:rPr>
+                <w:color w:val="000000" w:themeColor="text1"/>
+              </w:rPr>
+              <w:t>ield</w:t>
+            </w:r>
+          </w:p>
+        </w:tc>
+        <w:tc>
+          <w:tcPr>
+            <w:tcW w:w="5954" w:type="dxa"/>
+          </w:tcPr>
+          <w:p>
+            <w:pPr>
+              <w:tabs>
+                <w:tab w:val="left" w:pos="690"/>
+                <w:tab w:val="center" w:pos="1165"/>
+              </w:tabs>
+              <w:jc w:val="center"/>
+              <w:cnfStyle w:val="100000000000" w:firstRow="1" w:lastRow="0" w:firstColumn="0" w:lastColumn="0" w:oddVBand="0" w:evenVBand="0" w:oddHBand="0" w:evenHBand="0" w:firstRowFirstColumn="0" w:firstRowLastColumn="0" w:lastRowFirstColumn="0" w:lastRowLastColumn="0"/>
+              <w:rPr>
+                <w:color w:val="000000" w:themeColor="text1"/>
+              </w:rPr>
+            </w:pPr>
+            <w:r>
+              <w:rPr>
+                <w:color w:val="000000" w:themeColor="text1"/>
+              </w:rPr>
+              <w:t>Constraint</w:t>
+            </w:r>
+          </w:p>
+        </w:tc>
+      </w:tr>
+      <w:tr>
+        <w:trPr>
+          <w:cnfStyle w:val="000000100000" w:firstRow="0" w:lastRow="0" w:firstColumn="0" w:lastColumn="0" w:oddVBand="0" w:evenVBand="0" w:oddHBand="1" w:evenHBand="0" w:firstRowFirstColumn="0" w:firstRowLastColumn="0" w:lastRowFirstColumn="0" w:lastRowLastColumn="0"/>
+          <w:trHeight w:val="568"/>
+        </w:trPr>
+        <w:tc>
+          <w:tcPr>
+            <w:cnfStyle w:val="001000000000" w:firstRow="0" w:lastRow="0" w:firstColumn="1" w:lastColumn="0" w:oddVBand="0" w:evenVBand="0" w:oddHBand="0" w:evenHBand="0" w:firstRowFirstColumn="0" w:firstRowLastColumn="0" w:lastRowFirstColumn="0" w:lastRowLastColumn="0"/>
+            <w:tcW w:w="2122" w:type="dxa"/>
+            <w:vMerge w:val="restart"/>
+          </w:tcPr>
+          <w:p>
+            <w:pPr>
+              <w:rPr>
+                <w:b w:val="0"/>
+                <w:bCs w:val="0"/>
+              </w:rPr>
+            </w:pPr>
+            <w:r>
+              <w:rPr>
+                <w:b w:val="0"/>
+                <w:bCs w:val="0"/>
+              </w:rPr>
+              <w:t>TAWA_WF_01</w:t>
+            </w:r>
+          </w:p>
+        </w:tc>
+        <w:tc>
+          <w:tcPr>
+            <w:tcW w:w="2551" w:type="dxa"/>
+            <w:tcBorders>
+              <w:top w:val="single" w:sz="4" w:space="0" w:color="C2BC80" w:themeColor="accent5"/>
+            </w:tcBorders>
+          </w:tcPr>
+          <w:p>
+            <w:pPr>
+              <w:cnfStyle w:val="000000100000" w:firstRow="0" w:lastRow="0" w:firstColumn="0" w:lastColumn="0" w:oddVBand="0" w:evenVBand="0" w:oddHBand="1" w:evenHBand="0" w:firstRowFirstColumn="0" w:firstRowLastColumn="0" w:lastRowFirstColumn="0" w:lastRowLastColumn="0"/>
+            </w:pPr>
+            <w:r>
+              <w:t>Full Name</w:t>
+            </w:r>
+          </w:p>
+          <w:p>
+            <w:pPr>
+              <w:cnfStyle w:val="000000100000" w:firstRow="0" w:lastRow="0" w:firstColumn="0" w:lastColumn="0" w:oddVBand="0" w:evenVBand="0" w:oddHBand="1" w:evenHBand="0" w:firstRowFirstColumn="0" w:firstRowLastColumn="0" w:lastRowFirstColumn="0" w:lastRowLastColumn="0"/>
+            </w:pPr>
+          </w:p>
+        </w:tc>
+        <w:tc>
+          <w:tcPr>
+            <w:tcW w:w="5954" w:type="dxa"/>
+          </w:tcPr>
+          <w:p>
+            <w:pPr>
+              <w:cnfStyle w:val="000000100000" w:firstRow="0" w:lastRow="0" w:firstColumn="0" w:lastColumn="0" w:oddVBand="0" w:evenVBand="0" w:oddHBand="1" w:evenHBand="0" w:firstRowFirstColumn="0" w:firstRowLastColumn="0" w:lastRowFirstColumn="0" w:lastRowLastColumn="0"/>
+            </w:pPr>
+            <w:r>
+              <w:t>1-</w:t>
+            </w:r>
+            <w:r>
+              <w:t>Accepts characters and spaces only</w:t>
+            </w:r>
+            <w:r>
+              <w:t>.</w:t>
+            </w:r>
+          </w:p>
+          <w:p>
+            <w:pPr>
+              <w:cnfStyle w:val="000000100000" w:firstRow="0" w:lastRow="0" w:firstColumn="0" w:lastColumn="0" w:oddVBand="0" w:evenVBand="0" w:oddHBand="1" w:evenHBand="0" w:firstRowFirstColumn="0" w:firstRowLastColumn="0" w:lastRowFirstColumn="0" w:lastRowLastColumn="0"/>
+            </w:pPr>
+            <w:r>
+              <w:t xml:space="preserve">2-Max length is </w:t>
+            </w:r>
+            <w:r>
+              <w:t xml:space="preserve"> </w:t>
+            </w:r>
+          </w:p>
+        </w:tc>
+      </w:tr>
+      <w:tr>
+        <w:trPr>
+          <w:trHeight w:val="667"/>
+        </w:trPr>
+        <w:tc>
+          <w:tcPr>
+            <w:cnfStyle w:val="001000000000" w:firstRow="0" w:lastRow="0" w:firstColumn="1" w:lastColumn="0" w:oddVBand="0" w:evenVBand="0" w:oddHBand="0" w:evenHBand="0" w:firstRowFirstColumn="0" w:firstRowLastColumn="0" w:lastRowFirstColumn="0" w:lastRowLastColumn="0"/>
+            <w:tcW w:w="2122" w:type="dxa"/>
+            <w:vMerge/>
+            <w:shd w:val="clear" w:color="auto" w:fill="F2F1E5" w:themeFill="accent5" w:themeFillTint="33"/>
+          </w:tcPr>
+          <w:p>
+            <w:pPr>
+              <w:rPr>
+                <w:b w:val="0"/>
+                <w:bCs w:val="0"/>
+              </w:rPr>
+            </w:pPr>
+          </w:p>
+        </w:tc>
+        <w:tc>
+          <w:tcPr>
+            <w:tcW w:w="2551" w:type="dxa"/>
+            <w:tcBorders>
+              <w:top w:val="single" w:sz="4" w:space="0" w:color="C2BC80" w:themeColor="accent5"/>
+            </w:tcBorders>
+            <w:shd w:val="clear" w:color="auto" w:fill="F2F1E5" w:themeFill="accent5" w:themeFillTint="33"/>
+          </w:tcPr>
+          <w:p>
+            <w:pPr>
+              <w:cnfStyle w:val="000000000000" w:firstRow="0" w:lastRow="0" w:firstColumn="0" w:lastColumn="0" w:oddVBand="0" w:evenVBand="0" w:oddHBand="0" w:evenHBand="0" w:firstRowFirstColumn="0" w:firstRowLastColumn="0" w:lastRowFirstColumn="0" w:lastRowLastColumn="0"/>
+            </w:pPr>
+            <w:r>
+              <w:t>User Name</w:t>
+            </w:r>
+          </w:p>
+        </w:tc>
+        <w:tc>
+          <w:tcPr>
+            <w:tcW w:w="5954" w:type="dxa"/>
+            <w:shd w:val="clear" w:color="auto" w:fill="F2F1E5" w:themeFill="accent5" w:themeFillTint="33"/>
+          </w:tcPr>
+          <w:p>
+            <w:pPr>
+              <w:cnfStyle w:val="000000000000" w:firstRow="0" w:lastRow="0" w:firstColumn="0" w:lastColumn="0" w:oddVBand="0" w:evenVBand="0" w:oddHBand="0" w:evenHBand="0" w:firstRowFirstColumn="0" w:firstRowLastColumn="0" w:lastRowFirstColumn="0" w:lastRowLastColumn="0"/>
+            </w:pPr>
+            <w:r>
+              <w:t>1-Accepts characters, numbers and special characters.</w:t>
+            </w:r>
+          </w:p>
+          <w:p>
+            <w:pPr>
+              <w:cnfStyle w:val="000000000000" w:firstRow="0" w:lastRow="0" w:firstColumn="0" w:lastColumn="0" w:oddVBand="0" w:evenVBand="0" w:oddHBand="0" w:evenHBand="0" w:firstRowFirstColumn="0" w:firstRowLastColumn="0" w:lastRowFirstColumn="0" w:lastRowLastColumn="0"/>
+            </w:pPr>
+            <w:r>
+              <w:t>2-Shall be unique.</w:t>
+            </w:r>
+          </w:p>
+          <w:p>
+            <w:pPr>
+              <w:cnfStyle w:val="000000000000" w:firstRow="0" w:lastRow="0" w:firstColumn="0" w:lastColumn="0" w:oddVBand="0" w:evenVBand="0" w:oddHBand="0" w:evenHBand="0" w:firstRowFirstColumn="0" w:firstRowLastColumn="0" w:lastRowFirstColumn="0" w:lastRowLastColumn="0"/>
+            </w:pPr>
+            <w:r>
+              <w:t>3-Max size is</w:t>
+            </w:r>
+          </w:p>
+        </w:tc>
+      </w:tr>
+      <w:tr>
+        <w:trPr>
+          <w:cnfStyle w:val="000000100000" w:firstRow="0" w:lastRow="0" w:firstColumn="0" w:lastColumn="0" w:oddVBand="0" w:evenVBand="0" w:oddHBand="1" w:evenHBand="0" w:firstRowFirstColumn="0" w:firstRowLastColumn="0" w:lastRowFirstColumn="0" w:lastRowLastColumn="0"/>
+          <w:trHeight w:val="282"/>
+        </w:trPr>
+        <w:tc>
+          <w:tcPr>
+            <w:cnfStyle w:val="001000000000" w:firstRow="0" w:lastRow="0" w:firstColumn="1" w:lastColumn="0" w:oddVBand="0" w:evenVBand="0" w:oddHBand="0" w:evenHBand="0" w:firstRowFirstColumn="0" w:firstRowLastColumn="0" w:lastRowFirstColumn="0" w:lastRowLastColumn="0"/>
+            <w:tcW w:w="2122" w:type="dxa"/>
+            <w:vMerge/>
+          </w:tcPr>
+          <w:p>
+            <w:pPr>
+              <w:rPr>
+                <w:b w:val="0"/>
+                <w:bCs w:val="0"/>
+              </w:rPr>
+            </w:pPr>
+          </w:p>
+        </w:tc>
+        <w:tc>
+          <w:tcPr>
+            <w:tcW w:w="2551" w:type="dxa"/>
+            <w:tcBorders>
+              <w:top w:val="single" w:sz="4" w:space="0" w:color="C2BC80" w:themeColor="accent5"/>
+            </w:tcBorders>
+          </w:tcPr>
+          <w:p>
+            <w:pPr>
+              <w:cnfStyle w:val="000000100000" w:firstRow="0" w:lastRow="0" w:firstColumn="0" w:lastColumn="0" w:oddVBand="0" w:evenVBand="0" w:oddHBand="1" w:evenHBand="0" w:firstRowFirstColumn="0" w:firstRowLastColumn="0" w:lastRowFirstColumn="0" w:lastRowLastColumn="0"/>
+            </w:pPr>
+            <w:r>
+              <w:t>Email</w:t>
+            </w:r>
+          </w:p>
+        </w:tc>
+        <w:tc>
+          <w:tcPr>
+            <w:tcW w:w="5954" w:type="dxa"/>
+          </w:tcPr>
+          <w:p>
+            <w:pPr>
+              <w:pStyle w:val="Subtitle"/>
+              <w:cnfStyle w:val="000000100000" w:firstRow="0" w:lastRow="0" w:firstColumn="0" w:lastColumn="0" w:oddVBand="0" w:evenVBand="0" w:oddHBand="1" w:evenHBand="0" w:firstRowFirstColumn="0" w:firstRowLastColumn="0" w:lastRowFirstColumn="0" w:lastRowLastColumn="0"/>
+            </w:pPr>
+          </w:p>
+        </w:tc>
+      </w:tr>
+      <w:tr>
+        <w:trPr>
+          <w:trHeight w:val="282"/>
+        </w:trPr>
+        <w:tc>
+          <w:tcPr>
+            <w:cnfStyle w:val="001000000000" w:firstRow="0" w:lastRow="0" w:firstColumn="1" w:lastColumn="0" w:oddVBand="0" w:evenVBand="0" w:oddHBand="0" w:evenHBand="0" w:firstRowFirstColumn="0" w:firstRowLastColumn="0" w:lastRowFirstColumn="0" w:lastRowLastColumn="0"/>
+            <w:tcW w:w="2122" w:type="dxa"/>
+            <w:vMerge/>
+            <w:shd w:val="clear" w:color="auto" w:fill="F2F1E5" w:themeFill="accent5" w:themeFillTint="33"/>
+          </w:tcPr>
+          <w:p>
+            <w:pPr>
+              <w:rPr>
+                <w:b w:val="0"/>
+                <w:bCs w:val="0"/>
+              </w:rPr>
+            </w:pPr>
+          </w:p>
+        </w:tc>
+        <w:tc>
+          <w:tcPr>
+            <w:tcW w:w="2551" w:type="dxa"/>
+            <w:tcBorders>
+              <w:top w:val="single" w:sz="4" w:space="0" w:color="C2BC80" w:themeColor="accent5"/>
+            </w:tcBorders>
+            <w:shd w:val="clear" w:color="auto" w:fill="F2F1E5" w:themeFill="accent5" w:themeFillTint="33"/>
+          </w:tcPr>
+          <w:p>
+            <w:pPr>
+              <w:cnfStyle w:val="000000000000" w:firstRow="0" w:lastRow="0" w:firstColumn="0" w:lastColumn="0" w:oddVBand="0" w:evenVBand="0" w:oddHBand="0" w:evenHBand="0" w:firstRowFirstColumn="0" w:firstRowLastColumn="0" w:lastRowFirstColumn="0" w:lastRowLastColumn="0"/>
+            </w:pPr>
+            <w:r>
+              <w:t>Phone</w:t>
+            </w:r>
+          </w:p>
+        </w:tc>
+        <w:tc>
+          <w:tcPr>
+            <w:tcW w:w="5954" w:type="dxa"/>
+            <w:shd w:val="clear" w:color="auto" w:fill="F2F1E5" w:themeFill="accent5" w:themeFillTint="33"/>
+          </w:tcPr>
+          <w:p>
+            <w:pPr>
+              <w:cnfStyle w:val="000000000000" w:firstRow="0" w:lastRow="0" w:firstColumn="0" w:lastColumn="0" w:oddVBand="0" w:evenVBand="0" w:oddHBand="0" w:evenHBand="0" w:firstRowFirstColumn="0" w:firstRowLastColumn="0" w:lastRowFirstColumn="0" w:lastRowLastColumn="0"/>
+            </w:pPr>
+            <w:r>
+              <w:t>1-Accepts numbers only.</w:t>
+            </w:r>
+          </w:p>
+          <w:p>
+            <w:pPr>
+              <w:cnfStyle w:val="000000000000" w:firstRow="0" w:lastRow="0" w:firstColumn="0" w:lastColumn="0" w:oddVBand="0" w:evenVBand="0" w:oddHBand="0" w:evenHBand="0" w:firstRowFirstColumn="0" w:firstRowLastColumn="0" w:lastRowFirstColumn="0" w:lastRowLastColumn="0"/>
+            </w:pPr>
+            <w:r>
+              <w:t>2-Max size is 20.</w:t>
+            </w:r>
+          </w:p>
+        </w:tc>
+      </w:tr>
+      <w:tr>
+        <w:trPr>
+          <w:cnfStyle w:val="000000100000" w:firstRow="0" w:lastRow="0" w:firstColumn="0" w:lastColumn="0" w:oddVBand="0" w:evenVBand="0" w:oddHBand="1" w:evenHBand="0" w:firstRowFirstColumn="0" w:firstRowLastColumn="0" w:lastRowFirstColumn="0" w:lastRowLastColumn="0"/>
+          <w:trHeight w:val="282"/>
+        </w:trPr>
+        <w:tc>
+          <w:tcPr>
+            <w:cnfStyle w:val="001000000000" w:firstRow="0" w:lastRow="0" w:firstColumn="1" w:lastColumn="0" w:oddVBand="0" w:evenVBand="0" w:oddHBand="0" w:evenHBand="0" w:firstRowFirstColumn="0" w:firstRowLastColumn="0" w:lastRowFirstColumn="0" w:lastRowLastColumn="0"/>
+            <w:tcW w:w="2122" w:type="dxa"/>
+            <w:vMerge/>
+          </w:tcPr>
+          <w:p>
+            <w:pPr>
+              <w:rPr>
+                <w:b w:val="0"/>
+                <w:bCs w:val="0"/>
+              </w:rPr>
+            </w:pPr>
+          </w:p>
+        </w:tc>
+        <w:tc>
+          <w:tcPr>
+            <w:tcW w:w="2551" w:type="dxa"/>
+            <w:tcBorders>
+              <w:top w:val="single" w:sz="4" w:space="0" w:color="C2BC80" w:themeColor="accent5"/>
+            </w:tcBorders>
+          </w:tcPr>
+          <w:p>
+            <w:pPr>
+              <w:cnfStyle w:val="000000100000" w:firstRow="0" w:lastRow="0" w:firstColumn="0" w:lastColumn="0" w:oddVBand="0" w:evenVBand="0" w:oddHBand="1" w:evenHBand="0" w:firstRowFirstColumn="0" w:firstRowLastColumn="0" w:lastRowFirstColumn="0" w:lastRowLastColumn="0"/>
+            </w:pPr>
+            <w:r>
+              <w:t>Password</w:t>
+            </w:r>
+          </w:p>
+        </w:tc>
+        <w:tc>
+          <w:tcPr>
+            <w:tcW w:w="5954" w:type="dxa"/>
+          </w:tcPr>
+          <w:p>
+            <w:pPr>
+              <w:cnfStyle w:val="000000100000" w:firstRow="0" w:lastRow="0" w:firstColumn="0" w:lastColumn="0" w:oddVBand="0" w:evenVBand="0" w:oddHBand="1" w:evenHBand="0" w:firstRowFirstColumn="0" w:firstRowLastColumn="0" w:lastRowFirstColumn="0" w:lastRowLastColumn="0"/>
+            </w:pPr>
+            <w:r>
+              <w:t>1-Shall be complex (Upper case and lower case character, numbers and special characters).</w:t>
+            </w:r>
+          </w:p>
+          <w:p>
+            <w:pPr>
+              <w:cnfStyle w:val="000000100000" w:firstRow="0" w:lastRow="0" w:firstColumn="0" w:lastColumn="0" w:oddVBand="0" w:evenVBand="0" w:oddHBand="1" w:evenHBand="0" w:firstRowFirstColumn="0" w:firstRowLastColumn="0" w:lastRowFirstColumn="0" w:lastRowLastColumn="0"/>
+            </w:pPr>
+            <w:r>
+              <w:t>2-Shall be masked.</w:t>
+            </w:r>
+          </w:p>
+          <w:p>
+            <w:pPr>
+              <w:cnfStyle w:val="000000100000" w:firstRow="0" w:lastRow="0" w:firstColumn="0" w:lastColumn="0" w:oddVBand="0" w:evenVBand="0" w:oddHBand="1" w:evenHBand="0" w:firstRowFirstColumn="0" w:firstRowLastColumn="0" w:lastRowFirstColumn="0" w:lastRowLastColumn="0"/>
+            </w:pPr>
+            <w:r>
+              <w:t>3-Min size is 8 characters.</w:t>
+            </w:r>
+          </w:p>
+        </w:tc>
+        <w:bookmarkStart w:id="0" w:name="_GoBack"/>
+        <w:bookmarkEnd w:id="0"/>
+      </w:tr>
+      <w:tr>
+        <w:trPr>
+          <w:trHeight w:val="70"/>
+        </w:trPr>
+        <w:tc>
+          <w:tcPr>
+            <w:cnfStyle w:val="001000000000" w:firstRow="0" w:lastRow="0" w:firstColumn="1" w:lastColumn="0" w:oddVBand="0" w:evenVBand="0" w:oddHBand="0" w:evenHBand="0" w:firstRowFirstColumn="0" w:firstRowLastColumn="0" w:lastRowFirstColumn="0" w:lastRowLastColumn="0"/>
+            <w:tcW w:w="2122" w:type="dxa"/>
+            <w:vMerge/>
+            <w:shd w:val="clear" w:color="auto" w:fill="F2F1E5" w:themeFill="accent5" w:themeFillTint="33"/>
+          </w:tcPr>
+          <w:p>
+            <w:pPr>
+              <w:rPr>
+                <w:b w:val="0"/>
+                <w:bCs w:val="0"/>
+              </w:rPr>
+            </w:pPr>
+          </w:p>
+        </w:tc>
+        <w:tc>
+          <w:tcPr>
+            <w:tcW w:w="2551" w:type="dxa"/>
+            <w:tcBorders>
+              <w:top w:val="single" w:sz="4" w:space="0" w:color="C2BC80" w:themeColor="accent5"/>
+            </w:tcBorders>
+            <w:shd w:val="clear" w:color="auto" w:fill="F2F1E5" w:themeFill="accent5" w:themeFillTint="33"/>
+          </w:tcPr>
+          <w:p>
+            <w:pPr>
+              <w:cnfStyle w:val="000000000000" w:firstRow="0" w:lastRow="0" w:firstColumn="0" w:lastColumn="0" w:oddVBand="0" w:evenVBand="0" w:oddHBand="0" w:evenHBand="0" w:firstRowFirstColumn="0" w:firstRowLastColumn="0" w:lastRowFirstColumn="0" w:lastRowLastColumn="0"/>
+            </w:pPr>
+            <w:r>
+              <w:t>Confirm Password</w:t>
+            </w:r>
+          </w:p>
+        </w:tc>
+        <w:tc>
+          <w:tcPr>
+            <w:tcW w:w="5954" w:type="dxa"/>
+            <w:shd w:val="clear" w:color="auto" w:fill="F2F1E5" w:themeFill="accent5" w:themeFillTint="33"/>
+          </w:tcPr>
+          <w:p>
+            <w:pPr>
+              <w:cnfStyle w:val="000000000000" w:firstRow="0" w:lastRow="0" w:firstColumn="0" w:lastColumn="0" w:oddVBand="0" w:evenVBand="0" w:oddHBand="0" w:evenHBand="0" w:firstRowFirstColumn="0" w:firstRowLastColumn="0" w:lastRowFirstColumn="0" w:lastRowLastColumn="0"/>
+            </w:pPr>
+            <w:r>
+              <w:t>1-Shall be masked.</w:t>
+            </w:r>
+          </w:p>
+        </w:tc>
+      </w:tr>
+      <w:tr>
+        <w:trPr>
+          <w:cnfStyle w:val="000000100000" w:firstRow="0" w:lastRow="0" w:firstColumn="0" w:lastColumn="0" w:oddVBand="0" w:evenVBand="0" w:oddHBand="1" w:evenHBand="0" w:firstRowFirstColumn="0" w:firstRowLastColumn="0" w:lastRowFirstColumn="0" w:lastRowLastColumn="0"/>
+        </w:trPr>
+        <w:tc>
+          <w:tcPr>
+            <w:cnfStyle w:val="001000000000" w:firstRow="0" w:lastRow="0" w:firstColumn="1" w:lastColumn="0" w:oddVBand="0" w:evenVBand="0" w:oddHBand="0" w:evenHBand="0" w:firstRowFirstColumn="0" w:firstRowLastColumn="0" w:lastRowFirstColumn="0" w:lastRowLastColumn="0"/>
+            <w:tcW w:w="2122" w:type="dxa"/>
+          </w:tcPr>
+          <w:p>
+            <w:pPr>
+              <w:rPr>
+                <w:b w:val="0"/>
+                <w:bCs w:val="0"/>
+              </w:rPr>
+            </w:pPr>
+            <w:r>
+              <w:rPr>
+                <w:b w:val="0"/>
+                <w:bCs w:val="0"/>
+              </w:rPr>
+              <w:t>TAWA_WF_02</w:t>
+            </w:r>
+          </w:p>
+        </w:tc>
+        <w:tc>
+          <w:tcPr>
+            <w:tcW w:w="2551" w:type="dxa"/>
+          </w:tcPr>
+          <w:p>
+            <w:pPr>
+              <w:cnfStyle w:val="000000100000" w:firstRow="0" w:lastRow="0" w:firstColumn="0" w:lastColumn="0" w:oddVBand="0" w:evenVBand="0" w:oddHBand="1" w:evenHBand="0" w:firstRowFirstColumn="0" w:firstRowLastColumn="0" w:lastRowFirstColumn="0" w:lastRowLastColumn="0"/>
+            </w:pPr>
+            <w:r>
+              <w:t>User Name &amp; Password</w:t>
+            </w:r>
+          </w:p>
+        </w:tc>
+        <w:tc>
+          <w:tcPr>
+            <w:tcW w:w="5954" w:type="dxa"/>
+          </w:tcPr>
+          <w:p>
+            <w:pPr>
+              <w:cnfStyle w:val="000000100000" w:firstRow="0" w:lastRow="0" w:firstColumn="0" w:lastColumn="0" w:oddVBand="0" w:evenVBand="0" w:oddHBand="1" w:evenHBand="0" w:firstRowFirstColumn="0" w:firstRowLastColumn="0" w:lastRowFirstColumn="0" w:lastRowLastColumn="0"/>
+            </w:pPr>
+            <w:r>
+              <w:t>Mandatory fields.</w:t>
+            </w:r>
+          </w:p>
+        </w:tc>
+      </w:tr>
+      <w:tr>
+        <w:trPr>
+          <w:trHeight w:val="664"/>
+        </w:trPr>
+        <w:tc>
+          <w:tcPr>
+            <w:cnfStyle w:val="001000000000" w:firstRow="0" w:lastRow="0" w:firstColumn="1" w:lastColumn="0" w:oddVBand="0" w:evenVBand="0" w:oddHBand="0" w:evenHBand="0" w:firstRowFirstColumn="0" w:firstRowLastColumn="0" w:lastRowFirstColumn="0" w:lastRowLastColumn="0"/>
+            <w:tcW w:w="2122" w:type="dxa"/>
+          </w:tcPr>
+          <w:p>
+            <w:pPr>
+              <w:rPr>
+                <w:b w:val="0"/>
+                <w:bCs w:val="0"/>
+              </w:rPr>
+            </w:pPr>
+            <w:r>
+              <w:rPr>
+                <w:b w:val="0"/>
+                <w:bCs w:val="0"/>
+              </w:rPr>
+              <w:t>TAWA_WF_03</w:t>
+            </w:r>
+          </w:p>
+        </w:tc>
+        <w:tc>
+          <w:tcPr>
+            <w:tcW w:w="2551" w:type="dxa"/>
+          </w:tcPr>
+          <w:p>
+            <w:pPr>
+              <w:cnfStyle w:val="000000000000" w:firstRow="0" w:lastRow="0" w:firstColumn="0" w:lastColumn="0" w:oddVBand="0" w:evenVBand="0" w:oddHBand="0" w:evenHBand="0" w:firstRowFirstColumn="0" w:firstRowLastColumn="0" w:lastRowFirstColumn="0" w:lastRowLastColumn="0"/>
+            </w:pPr>
+          </w:p>
+        </w:tc>
+        <w:tc>
+          <w:tcPr>
+            <w:tcW w:w="5954" w:type="dxa"/>
+          </w:tcPr>
+          <w:p>
+            <w:pPr>
+              <w:cnfStyle w:val="000000000000" w:firstRow="0" w:lastRow="0" w:firstColumn="0" w:lastColumn="0" w:oddVBand="0" w:evenVBand="0" w:oddHBand="0" w:evenHBand="0" w:firstRowFirstColumn="0" w:firstRowLastColumn="0" w:lastRowFirstColumn="0" w:lastRowLastColumn="0"/>
+            </w:pPr>
+          </w:p>
+        </w:tc>
+      </w:tr>
+      <w:tr>
+        <w:trPr>
+          <w:cnfStyle w:val="000000100000" w:firstRow="0" w:lastRow="0" w:firstColumn="0" w:lastColumn="0" w:oddVBand="0" w:evenVBand="0" w:oddHBand="1" w:evenHBand="0" w:firstRowFirstColumn="0" w:firstRowLastColumn="0" w:lastRowFirstColumn="0" w:lastRowLastColumn="0"/>
+        </w:trPr>
+        <w:tc>
+          <w:tcPr>
+            <w:cnfStyle w:val="001000000000" w:firstRow="0" w:lastRow="0" w:firstColumn="1" w:lastColumn="0" w:oddVBand="0" w:evenVBand="0" w:oddHBand="0" w:evenHBand="0" w:firstRowFirstColumn="0" w:firstRowLastColumn="0" w:lastRowFirstColumn="0" w:lastRowLastColumn="0"/>
+            <w:tcW w:w="2122" w:type="dxa"/>
+          </w:tcPr>
+          <w:p>
+            <w:pPr>
+              <w:rPr>
+                <w:b w:val="0"/>
+                <w:bCs w:val="0"/>
+              </w:rPr>
+            </w:pPr>
+            <w:r>
+              <w:rPr>
+                <w:b w:val="0"/>
+                <w:bCs w:val="0"/>
+              </w:rPr>
+              <w:t>TAWA_WF_04</w:t>
+            </w:r>
+          </w:p>
+        </w:tc>
+        <w:tc>
+          <w:tcPr>
+            <w:tcW w:w="2551" w:type="dxa"/>
+          </w:tcPr>
+          <w:p>
+            <w:pPr>
+              <w:cnfStyle w:val="000000100000" w:firstRow="0" w:lastRow="0" w:firstColumn="0" w:lastColumn="0" w:oddVBand="0" w:evenVBand="0" w:oddHBand="1" w:evenHBand="0" w:firstRowFirstColumn="0" w:firstRowLastColumn="0" w:lastRowFirstColumn="0" w:lastRowLastColumn="0"/>
+            </w:pPr>
+          </w:p>
+        </w:tc>
+        <w:tc>
+          <w:tcPr>
+            <w:tcW w:w="5954" w:type="dxa"/>
+          </w:tcPr>
+          <w:p>
+            <w:pPr>
+              <w:cnfStyle w:val="000000100000" w:firstRow="0" w:lastRow="0" w:firstColumn="0" w:lastColumn="0" w:oddVBand="0" w:evenVBand="0" w:oddHBand="1" w:evenHBand="0" w:firstRowFirstColumn="0" w:firstRowLastColumn="0" w:lastRowFirstColumn="0" w:lastRowLastColumn="0"/>
+            </w:pPr>
+          </w:p>
+        </w:tc>
+      </w:tr>
+      <w:tr>
+        <w:tc>
+          <w:tcPr>
+            <w:cnfStyle w:val="001000000000" w:firstRow="0" w:lastRow="0" w:firstColumn="1" w:lastColumn="0" w:oddVBand="0" w:evenVBand="0" w:oddHBand="0" w:evenHBand="0" w:firstRowFirstColumn="0" w:firstRowLastColumn="0" w:lastRowFirstColumn="0" w:lastRowLastColumn="0"/>
+            <w:tcW w:w="2122" w:type="dxa"/>
+          </w:tcPr>
+          <w:p>
+            <w:pPr>
+              <w:rPr>
+                <w:b w:val="0"/>
+                <w:bCs w:val="0"/>
+              </w:rPr>
+            </w:pPr>
+            <w:r>
+              <w:rPr>
+                <w:b w:val="0"/>
+                <w:bCs w:val="0"/>
+              </w:rPr>
+              <w:t>TAWA_WF_05</w:t>
+            </w:r>
+          </w:p>
+        </w:tc>
+        <w:tc>
+          <w:tcPr>
+            <w:tcW w:w="2551" w:type="dxa"/>
+          </w:tcPr>
+          <w:p>
+            <w:pPr>
+              <w:cnfStyle w:val="000000000000" w:firstRow="0" w:lastRow="0" w:firstColumn="0" w:lastColumn="0" w:oddVBand="0" w:evenVBand="0" w:oddHBand="0" w:evenHBand="0" w:firstRowFirstColumn="0" w:firstRowLastColumn="0" w:lastRowFirstColumn="0" w:lastRowLastColumn="0"/>
+            </w:pPr>
+          </w:p>
+        </w:tc>
+        <w:tc>
+          <w:tcPr>
+            <w:tcW w:w="5954" w:type="dxa"/>
+          </w:tcPr>
+          <w:p>
+            <w:pPr>
+              <w:cnfStyle w:val="000000000000" w:firstRow="0" w:lastRow="0" w:firstColumn="0" w:lastColumn="0" w:oddVBand="0" w:evenVBand="0" w:oddHBand="0" w:evenHBand="0" w:firstRowFirstColumn="0" w:firstRowLastColumn="0" w:lastRowFirstColumn="0" w:lastRowLastColumn="0"/>
+            </w:pPr>
+          </w:p>
+        </w:tc>
+      </w:tr>
+      <w:tr>
+        <w:trPr>
+          <w:cnfStyle w:val="000000100000" w:firstRow="0" w:lastRow="0" w:firstColumn="0" w:lastColumn="0" w:oddVBand="0" w:evenVBand="0" w:oddHBand="1" w:evenHBand="0" w:firstRowFirstColumn="0" w:firstRowLastColumn="0" w:lastRowFirstColumn="0" w:lastRowLastColumn="0"/>
+        </w:trPr>
+        <w:tc>
+          <w:tcPr>
+            <w:cnfStyle w:val="001000000000" w:firstRow="0" w:lastRow="0" w:firstColumn="1" w:lastColumn="0" w:oddVBand="0" w:evenVBand="0" w:oddHBand="0" w:evenHBand="0" w:firstRowFirstColumn="0" w:firstRowLastColumn="0" w:lastRowFirstColumn="0" w:lastRowLastColumn="0"/>
+            <w:tcW w:w="2122" w:type="dxa"/>
+          </w:tcPr>
+          <w:p>
+            <w:pPr>
+              <w:rPr>
+                <w:b w:val="0"/>
+                <w:bCs w:val="0"/>
+              </w:rPr>
+            </w:pPr>
+            <w:r>
+              <w:rPr>
+                <w:b w:val="0"/>
+                <w:bCs w:val="0"/>
+              </w:rPr>
+              <w:t>TAWA_WF_06</w:t>
+            </w:r>
+          </w:p>
+        </w:tc>
+        <w:tc>
+          <w:tcPr>
+            <w:tcW w:w="2551" w:type="dxa"/>
+          </w:tcPr>
+          <w:p>
+            <w:pPr>
+              <w:cnfStyle w:val="000000100000" w:firstRow="0" w:lastRow="0" w:firstColumn="0" w:lastColumn="0" w:oddVBand="0" w:evenVBand="0" w:oddHBand="1" w:evenHBand="0" w:firstRowFirstColumn="0" w:firstRowLastColumn="0" w:lastRowFirstColumn="0" w:lastRowLastColumn="0"/>
+            </w:pPr>
+          </w:p>
+        </w:tc>
+        <w:tc>
+          <w:tcPr>
+            <w:tcW w:w="5954" w:type="dxa"/>
+          </w:tcPr>
+          <w:p>
+            <w:pPr>
+              <w:cnfStyle w:val="000000100000" w:firstRow="0" w:lastRow="0" w:firstColumn="0" w:lastColumn="0" w:oddVBand="0" w:evenVBand="0" w:oddHBand="1" w:evenHBand="0" w:firstRowFirstColumn="0" w:firstRowLastColumn="0" w:lastRowFirstColumn="0" w:lastRowLastColumn="0"/>
+            </w:pPr>
+          </w:p>
+        </w:tc>
+      </w:tr>
+      <w:tr>
+        <w:tc>
+          <w:tcPr>
+            <w:cnfStyle w:val="001000000000" w:firstRow="0" w:lastRow="0" w:firstColumn="1" w:lastColumn="0" w:oddVBand="0" w:evenVBand="0" w:oddHBand="0" w:evenHBand="0" w:firstRowFirstColumn="0" w:firstRowLastColumn="0" w:lastRowFirstColumn="0" w:lastRowLastColumn="0"/>
+            <w:tcW w:w="2122" w:type="dxa"/>
+          </w:tcPr>
+          <w:p>
+            <w:pPr>
+              <w:rPr>
+                <w:b w:val="0"/>
+                <w:bCs w:val="0"/>
+              </w:rPr>
+            </w:pPr>
+            <w:r>
+              <w:rPr>
+                <w:b w:val="0"/>
+                <w:bCs w:val="0"/>
+              </w:rPr>
+              <w:t>TAWA_WF_07</w:t>
+            </w:r>
+          </w:p>
+        </w:tc>
+        <w:tc>
+          <w:tcPr>
+            <w:tcW w:w="2551" w:type="dxa"/>
+          </w:tcPr>
+          <w:p>
+            <w:pPr>
+              <w:cnfStyle w:val="000000000000" w:firstRow="0" w:lastRow="0" w:firstColumn="0" w:lastColumn="0" w:oddVBand="0" w:evenVBand="0" w:oddHBand="0" w:evenHBand="0" w:firstRowFirstColumn="0" w:firstRowLastColumn="0" w:lastRowFirstColumn="0" w:lastRowLastColumn="0"/>
+            </w:pPr>
+          </w:p>
+        </w:tc>
+        <w:tc>
+          <w:tcPr>
+            <w:tcW w:w="5954" w:type="dxa"/>
+          </w:tcPr>
+          <w:p>
+            <w:pPr>
+              <w:cnfStyle w:val="000000000000" w:firstRow="0" w:lastRow="0" w:firstColumn="0" w:lastColumn="0" w:oddVBand="0" w:evenVBand="0" w:oddHBand="0" w:evenHBand="0" w:firstRowFirstColumn="0" w:firstRowLastColumn="0" w:lastRowFirstColumn="0" w:lastRowLastColumn="0"/>
+            </w:pPr>
+          </w:p>
+        </w:tc>
+      </w:tr>
+    </w:tbl>
+    <w:p>
+      <w:pPr>
+        <w:pStyle w:val="Subtitle"/>
+      </w:pPr>
     </w:p>
     <w:p/>
     <w:sectPr>
@@ -3096,6 +4410,198 @@
       <w:szCs w:val="22"/>
     </w:rPr>
   </w:style>
+  <w:style w:type="table" w:styleId="TableGrid">
+    <w:name w:val="Table Grid"/>
+    <w:basedOn w:val="TableNormal"/>
+    <w:uiPriority w:val="39"/>
+    <w:rsid w:val="00563C0E"/>
+    <w:pPr>
+      <w:spacing w:before="0" w:after="0" w:line="240" w:lineRule="auto"/>
+    </w:pPr>
+    <w:tblPr>
+      <w:tblInd w:w="0" w:type="dxa"/>
+      <w:tblBorders>
+        <w:top w:val="single" w:sz="4" w:space="0" w:color="auto"/>
+        <w:left w:val="single" w:sz="4" w:space="0" w:color="auto"/>
+        <w:bottom w:val="single" w:sz="4" w:space="0" w:color="auto"/>
+        <w:right w:val="single" w:sz="4" w:space="0" w:color="auto"/>
+        <w:insideH w:val="single" w:sz="4" w:space="0" w:color="auto"/>
+        <w:insideV w:val="single" w:sz="4" w:space="0" w:color="auto"/>
+      </w:tblBorders>
+      <w:tblCellMar>
+        <w:top w:w="0" w:type="dxa"/>
+        <w:left w:w="108" w:type="dxa"/>
+        <w:bottom w:w="0" w:type="dxa"/>
+        <w:right w:w="108" w:type="dxa"/>
+      </w:tblCellMar>
+    </w:tblPr>
+  </w:style>
+  <w:style w:type="table" w:styleId="GridTable4-Accent1">
+    <w:name w:val="Grid Table 4 Accent 1"/>
+    <w:basedOn w:val="TableNormal"/>
+    <w:uiPriority w:val="49"/>
+    <w:rsid w:val="00563C0E"/>
+    <w:pPr>
+      <w:spacing w:after="0" w:line="240" w:lineRule="auto"/>
+    </w:pPr>
+    <w:tblPr>
+      <w:tblStyleRowBandSize w:val="1"/>
+      <w:tblStyleColBandSize w:val="1"/>
+      <w:tblInd w:w="0" w:type="dxa"/>
+      <w:tblBorders>
+        <w:top w:val="single" w:sz="4" w:space="0" w:color="F3B46B" w:themeColor="accent1" w:themeTint="99"/>
+        <w:left w:val="single" w:sz="4" w:space="0" w:color="F3B46B" w:themeColor="accent1" w:themeTint="99"/>
+        <w:bottom w:val="single" w:sz="4" w:space="0" w:color="F3B46B" w:themeColor="accent1" w:themeTint="99"/>
+        <w:right w:val="single" w:sz="4" w:space="0" w:color="F3B46B" w:themeColor="accent1" w:themeTint="99"/>
+        <w:insideH w:val="single" w:sz="4" w:space="0" w:color="F3B46B" w:themeColor="accent1" w:themeTint="99"/>
+        <w:insideV w:val="single" w:sz="4" w:space="0" w:color="F3B46B" w:themeColor="accent1" w:themeTint="99"/>
+      </w:tblBorders>
+      <w:tblCellMar>
+        <w:top w:w="0" w:type="dxa"/>
+        <w:left w:w="108" w:type="dxa"/>
+        <w:bottom w:w="0" w:type="dxa"/>
+        <w:right w:w="108" w:type="dxa"/>
+      </w:tblCellMar>
+    </w:tblPr>
+    <w:tblStylePr w:type="firstRow">
+      <w:rPr>
+        <w:b/>
+        <w:bCs/>
+        <w:color w:val="FFFFFF" w:themeColor="background1"/>
+      </w:rPr>
+      <w:tblPr/>
+      <w:tcPr>
+        <w:tcBorders>
+          <w:top w:val="single" w:sz="4" w:space="0" w:color="E48312" w:themeColor="accent1"/>
+          <w:left w:val="single" w:sz="4" w:space="0" w:color="E48312" w:themeColor="accent1"/>
+          <w:bottom w:val="single" w:sz="4" w:space="0" w:color="E48312" w:themeColor="accent1"/>
+          <w:right w:val="single" w:sz="4" w:space="0" w:color="E48312" w:themeColor="accent1"/>
+          <w:insideH w:val="nil"/>
+          <w:insideV w:val="nil"/>
+        </w:tcBorders>
+        <w:shd w:val="clear" w:color="auto" w:fill="E48312" w:themeFill="accent1"/>
+      </w:tcPr>
+    </w:tblStylePr>
+    <w:tblStylePr w:type="lastRow">
+      <w:rPr>
+        <w:b/>
+        <w:bCs/>
+      </w:rPr>
+      <w:tblPr/>
+      <w:tcPr>
+        <w:tcBorders>
+          <w:top w:val="double" w:sz="4" w:space="0" w:color="E48312" w:themeColor="accent1"/>
+        </w:tcBorders>
+      </w:tcPr>
+    </w:tblStylePr>
+    <w:tblStylePr w:type="firstCol">
+      <w:rPr>
+        <w:b/>
+        <w:bCs/>
+      </w:rPr>
+    </w:tblStylePr>
+    <w:tblStylePr w:type="lastCol">
+      <w:rPr>
+        <w:b/>
+        <w:bCs/>
+      </w:rPr>
+    </w:tblStylePr>
+    <w:tblStylePr w:type="band1Vert">
+      <w:tblPr/>
+      <w:tcPr>
+        <w:shd w:val="clear" w:color="auto" w:fill="FBE6CD" w:themeFill="accent1" w:themeFillTint="33"/>
+      </w:tcPr>
+    </w:tblStylePr>
+    <w:tblStylePr w:type="band1Horz">
+      <w:tblPr/>
+      <w:tcPr>
+        <w:shd w:val="clear" w:color="auto" w:fill="FBE6CD" w:themeFill="accent1" w:themeFillTint="33"/>
+      </w:tcPr>
+    </w:tblStylePr>
+  </w:style>
+  <w:style w:type="table" w:styleId="GridTable4-Accent5">
+    <w:name w:val="Grid Table 4 Accent 5"/>
+    <w:basedOn w:val="TableNormal"/>
+    <w:uiPriority w:val="49"/>
+    <w:rsid w:val="00563C0E"/>
+    <w:pPr>
+      <w:spacing w:after="0" w:line="240" w:lineRule="auto"/>
+    </w:pPr>
+    <w:tblPr>
+      <w:tblStyleRowBandSize w:val="1"/>
+      <w:tblStyleColBandSize w:val="1"/>
+      <w:tblInd w:w="0" w:type="dxa"/>
+      <w:tblBorders>
+        <w:top w:val="single" w:sz="4" w:space="0" w:color="DAD6B2" w:themeColor="accent5" w:themeTint="99"/>
+        <w:left w:val="single" w:sz="4" w:space="0" w:color="DAD6B2" w:themeColor="accent5" w:themeTint="99"/>
+        <w:bottom w:val="single" w:sz="4" w:space="0" w:color="DAD6B2" w:themeColor="accent5" w:themeTint="99"/>
+        <w:right w:val="single" w:sz="4" w:space="0" w:color="DAD6B2" w:themeColor="accent5" w:themeTint="99"/>
+        <w:insideH w:val="single" w:sz="4" w:space="0" w:color="DAD6B2" w:themeColor="accent5" w:themeTint="99"/>
+        <w:insideV w:val="single" w:sz="4" w:space="0" w:color="DAD6B2" w:themeColor="accent5" w:themeTint="99"/>
+      </w:tblBorders>
+      <w:tblCellMar>
+        <w:top w:w="0" w:type="dxa"/>
+        <w:left w:w="108" w:type="dxa"/>
+        <w:bottom w:w="0" w:type="dxa"/>
+        <w:right w:w="108" w:type="dxa"/>
+      </w:tblCellMar>
+    </w:tblPr>
+    <w:tblStylePr w:type="firstRow">
+      <w:rPr>
+        <w:b/>
+        <w:bCs/>
+        <w:color w:val="FFFFFF" w:themeColor="background1"/>
+      </w:rPr>
+      <w:tblPr/>
+      <w:tcPr>
+        <w:tcBorders>
+          <w:top w:val="single" w:sz="4" w:space="0" w:color="C2BC80" w:themeColor="accent5"/>
+          <w:left w:val="single" w:sz="4" w:space="0" w:color="C2BC80" w:themeColor="accent5"/>
+          <w:bottom w:val="single" w:sz="4" w:space="0" w:color="C2BC80" w:themeColor="accent5"/>
+          <w:right w:val="single" w:sz="4" w:space="0" w:color="C2BC80" w:themeColor="accent5"/>
+          <w:insideH w:val="nil"/>
+          <w:insideV w:val="nil"/>
+        </w:tcBorders>
+        <w:shd w:val="clear" w:color="auto" w:fill="C2BC80" w:themeFill="accent5"/>
+      </w:tcPr>
+    </w:tblStylePr>
+    <w:tblStylePr w:type="lastRow">
+      <w:rPr>
+        <w:b/>
+        <w:bCs/>
+      </w:rPr>
+      <w:tblPr/>
+      <w:tcPr>
+        <w:tcBorders>
+          <w:top w:val="double" w:sz="4" w:space="0" w:color="C2BC80" w:themeColor="accent5"/>
+        </w:tcBorders>
+      </w:tcPr>
+    </w:tblStylePr>
+    <w:tblStylePr w:type="firstCol">
+      <w:rPr>
+        <w:b/>
+        <w:bCs/>
+      </w:rPr>
+    </w:tblStylePr>
+    <w:tblStylePr w:type="lastCol">
+      <w:rPr>
+        <w:b/>
+        <w:bCs/>
+      </w:rPr>
+    </w:tblStylePr>
+    <w:tblStylePr w:type="band1Vert">
+      <w:tblPr/>
+      <w:tcPr>
+        <w:shd w:val="clear" w:color="auto" w:fill="F2F1E5" w:themeFill="accent5" w:themeFillTint="33"/>
+      </w:tcPr>
+    </w:tblStylePr>
+    <w:tblStylePr w:type="band1Horz">
+      <w:tblPr/>
+      <w:tcPr>
+        <w:shd w:val="clear" w:color="auto" w:fill="F2F1E5" w:themeFill="accent5" w:themeFillTint="33"/>
+      </w:tcPr>
+    </w:tblStylePr>
+  </w:style>
 </w:styles>
 </file>
 
@@ -3406,7 +4912,7 @@
 </file>
 
 <file path=customXml/itemProps2.xml><?xml version="1.0" encoding="utf-8"?>
-<ds:datastoreItem xmlns:ds="http://schemas.openxmlformats.org/officeDocument/2006/customXml" ds:itemID="{A42F4DEC-EBDE-44A1-86FB-CAF1555D5A50}">
+<ds:datastoreItem xmlns:ds="http://schemas.openxmlformats.org/officeDocument/2006/customXml" ds:itemID="{DEE2F041-F096-419F-9AEE-1F30A28C98A3}">
   <ds:schemaRefs>
     <ds:schemaRef ds:uri="http://schemas.openxmlformats.org/officeDocument/2006/bibliography"/>
   </ds:schemaRefs>

</xml_diff>